<commit_message>
document pdf done, meta data prepared
</commit_message>
<xml_diff>
--- a/documents/template.docx
+++ b/documents/template.docx
@@ -1783,7 +1783,30 @@
           <w:sz w:val="22"/>
           <w:szCs w:val="22"/>
         </w:rPr>
-        <w:t>Signature: ______________</w:t>
+        <w:t xml:space="preserve">Signature: </w:t>
+      </w:r>
+      <w:r>
+        <w:rPr>
+          <w:sz w:val="22"/>
+          <w:szCs w:val="22"/>
+        </w:rPr>
+        <w:t>{{</w:t>
+      </w:r>
+      <w:proofErr w:type="spellStart"/>
+      <w:r>
+        <w:rPr>
+          <w:sz w:val="22"/>
+          <w:szCs w:val="22"/>
+        </w:rPr>
+        <w:t>assembler_signature</w:t>
+      </w:r>
+      <w:proofErr w:type="spellEnd"/>
+      <w:r>
+        <w:rPr>
+          <w:sz w:val="22"/>
+          <w:szCs w:val="22"/>
+        </w:rPr>
+        <w:t>}}</w:t>
       </w:r>
     </w:p>
     <w:p>
@@ -1948,7 +1971,44 @@
           <w:sz w:val="22"/>
           <w:szCs w:val="22"/>
         </w:rPr>
-        <w:t>Signature: ______________</w:t>
+        <w:t>Signature:</w:t>
+      </w:r>
+      <w:r>
+        <w:rPr>
+          <w:sz w:val="22"/>
+          <w:szCs w:val="22"/>
+        </w:rPr>
+        <w:t xml:space="preserve"> </w:t>
+      </w:r>
+      <w:r>
+        <w:rPr>
+          <w:sz w:val="22"/>
+          <w:szCs w:val="22"/>
+        </w:rPr>
+        <w:t>{{</w:t>
+      </w:r>
+      <w:proofErr w:type="spellStart"/>
+      <w:r>
+        <w:rPr>
+          <w:sz w:val="22"/>
+          <w:szCs w:val="22"/>
+        </w:rPr>
+        <w:t>tester</w:t>
+      </w:r>
+      <w:r>
+        <w:rPr>
+          <w:sz w:val="22"/>
+          <w:szCs w:val="22"/>
+        </w:rPr>
+        <w:t>_signature</w:t>
+      </w:r>
+      <w:proofErr w:type="spellEnd"/>
+      <w:r>
+        <w:rPr>
+          <w:sz w:val="22"/>
+          <w:szCs w:val="22"/>
+        </w:rPr>
+        <w:t>}}</w:t>
       </w:r>
     </w:p>
     <w:p>
@@ -2106,7 +2166,51 @@
           <w:sz w:val="22"/>
           <w:szCs w:val="22"/>
         </w:rPr>
-        <w:t>Signature: ______________</w:t>
+        <w:t>Signature:</w:t>
+      </w:r>
+      <w:r>
+        <w:rPr>
+          <w:sz w:val="22"/>
+          <w:szCs w:val="22"/>
+        </w:rPr>
+        <w:t xml:space="preserve"> </w:t>
+      </w:r>
+      <w:r>
+        <w:rPr>
+          <w:sz w:val="22"/>
+          <w:szCs w:val="22"/>
+        </w:rPr>
+        <w:t>{{</w:t>
+      </w:r>
+      <w:proofErr w:type="spellStart"/>
+      <w:r>
+        <w:rPr>
+          <w:sz w:val="22"/>
+          <w:szCs w:val="22"/>
+        </w:rPr>
+        <w:t>a</w:t>
+      </w:r>
+      <w:r>
+        <w:rPr>
+          <w:sz w:val="22"/>
+          <w:szCs w:val="22"/>
+        </w:rPr>
+        <w:t>pprover</w:t>
+      </w:r>
+      <w:r>
+        <w:rPr>
+          <w:sz w:val="22"/>
+          <w:szCs w:val="22"/>
+        </w:rPr>
+        <w:t>_signature</w:t>
+      </w:r>
+      <w:proofErr w:type="spellEnd"/>
+      <w:r>
+        <w:rPr>
+          <w:sz w:val="22"/>
+          <w:szCs w:val="22"/>
+        </w:rPr>
+        <w:t>}}</w:t>
       </w:r>
     </w:p>
     <w:p>
@@ -3313,6 +3417,7 @@
     <w:rsid w:val="00C67BC8"/>
     <w:rsid w:val="00C94D7D"/>
     <w:rsid w:val="00D7088C"/>
+    <w:rsid w:val="00F72631"/>
   </w:rsids>
   <m:mathPr>
     <m:mathFont m:val="Cambria Math"/>

</xml_diff>